<commit_message>
Minor doc TODO update
</commit_message>
<xml_diff>
--- a/biquad_notch_filter/doc/TODO_digital_implementation.docx
+++ b/biquad_notch_filter/doc/TODO_digital_implementation.docx
@@ -11,7 +11,13 @@
         <w:t>Coming soon:</w:t>
       </w:r>
       <w:r>
-        <w:t xml:space="preserve"> How to implement a biquadratic notch filter digitally / in code</w:t>
+        <w:t xml:space="preserve"> How to </w:t>
+      </w:r>
+      <w:r>
+        <w:t xml:space="preserve">digitally </w:t>
+      </w:r>
+      <w:r>
+        <w:t>implement a biquadratic notch filter</w:t>
       </w:r>
     </w:p>
     <w:sectPr>

</xml_diff>